<commit_message>
Updated header in document
</commit_message>
<xml_diff>
--- a/Documents/Deliverable drafts_&_templates/Deliverable 2/SixGuys_Deliverable_2_FocusGroup.docx
+++ b/Documents/Deliverable drafts_&_templates/Deliverable 2/SixGuys_Deliverable_2_FocusGroup.docx
@@ -48,16 +48,7 @@
           <w:bCs/>
           <w:sz w:val="24"/>
         </w:rPr>
-        <w:t xml:space="preserve"> COS 420 Software Engineering and is to be conducted by the group “Six Guys”. I understand the aforementioned information will be seen and shared with by Dr. </w:t>
-      </w:r>
-      <w:proofErr w:type="spellStart"/>
-      <w:r>
-        <w:rPr>
-          <w:rFonts w:ascii="Arial Nova" w:eastAsia="Arial" w:hAnsi="Arial Nova" w:cs="Arial"/>
-          <w:bCs/>
-          <w:sz w:val="24"/>
-        </w:rPr>
-        <w:t>Gha</w:t>
+        <w:t xml:space="preserve"> COS 420 Software Engineering and is to be conducted by the group “Six Guys”. I understand the aforementioned information will be seen and shared with by Dr. Gha</w:t>
       </w:r>
       <w:r>
         <w:rPr>
@@ -73,67 +64,24 @@
           <w:bCs/>
           <w:sz w:val="24"/>
         </w:rPr>
-        <w:t>vati</w:t>
+        <w:t>vati and/or Sanonda Gupta. I also understand that this study is for the purpose of getting feedback for the application “Burger Breakout” in order to potentially add new features.</w:t>
       </w:r>
-      <w:proofErr w:type="spellEnd"/>
+    </w:p>
+    <w:p>
+      <w:pPr>
+        <w:rPr>
+          <w:rFonts w:ascii="Arial Nova" w:eastAsia="Arial" w:hAnsi="Arial Nova" w:cs="Arial"/>
+          <w:bCs/>
+          <w:sz w:val="24"/>
+        </w:rPr>
+      </w:pPr>
       <w:r>
         <w:rPr>
           <w:rFonts w:ascii="Arial Nova" w:eastAsia="Arial" w:hAnsi="Arial Nova" w:cs="Arial"/>
           <w:bCs/>
           <w:sz w:val="24"/>
         </w:rPr>
-        <w:t xml:space="preserve"> and/or </w:t>
-      </w:r>
-      <w:proofErr w:type="spellStart"/>
-      <w:r>
-        <w:rPr>
-          <w:rFonts w:ascii="Arial Nova" w:eastAsia="Arial" w:hAnsi="Arial Nova" w:cs="Arial"/>
-          <w:bCs/>
-          <w:sz w:val="24"/>
-        </w:rPr>
-        <w:t>Sanonda</w:t>
-      </w:r>
-      <w:proofErr w:type="spellEnd"/>
-      <w:r>
-        <w:rPr>
-          <w:rFonts w:ascii="Arial Nova" w:eastAsia="Arial" w:hAnsi="Arial Nova" w:cs="Arial"/>
-          <w:bCs/>
-          <w:sz w:val="24"/>
-        </w:rPr>
-        <w:t xml:space="preserve"> Gupta. I also understand that this study is for the purpose of getting feedback for the application “Burger Breakout” in order to potentially add new features.</w:t>
-      </w:r>
-    </w:p>
-    <w:p>
-      <w:pPr>
-        <w:rPr>
-          <w:rFonts w:ascii="Arial Nova" w:eastAsia="Arial" w:hAnsi="Arial Nova" w:cs="Arial"/>
-          <w:bCs/>
-          <w:sz w:val="24"/>
-        </w:rPr>
-      </w:pPr>
-      <w:r>
-        <w:rPr>
-          <w:rFonts w:ascii="Arial Nova" w:eastAsia="Arial" w:hAnsi="Arial Nova" w:cs="Arial"/>
-          <w:bCs/>
-          <w:sz w:val="24"/>
-        </w:rPr>
-        <w:t xml:space="preserve">During as well as after </w:t>
-      </w:r>
-      <w:r>
-        <w:rPr>
-          <w:rFonts w:ascii="Arial Nova" w:eastAsia="Arial" w:hAnsi="Arial Nova" w:cs="Arial"/>
-          <w:bCs/>
-          <w:sz w:val="24"/>
-        </w:rPr>
-        <w:t>the focus group meeting</w:t>
-      </w:r>
-      <w:r>
-        <w:rPr>
-          <w:rFonts w:ascii="Arial Nova" w:eastAsia="Arial" w:hAnsi="Arial Nova" w:cs="Arial"/>
-          <w:bCs/>
-          <w:sz w:val="24"/>
-        </w:rPr>
-        <w:t>, I will not disclose any personally identifiable information such as names</w:t>
+        <w:t>During as well as after the focus group meeting, I will not disclose any personally identifiable information such as names</w:t>
       </w:r>
       <w:r>
         <w:rPr>
@@ -158,25 +106,7 @@
           <w:bCs/>
           <w:sz w:val="24"/>
         </w:rPr>
-        <w:t xml:space="preserve">I give complete ownership of any and all transcripts that are created during or after the focus group and understand that the transcripts will be held by only the members of the group “Six Guys”. I understand that the information given by myself will be published to GitHub, Blackboard, </w:t>
-      </w:r>
-      <w:proofErr w:type="gramStart"/>
-      <w:r>
-        <w:rPr>
-          <w:rFonts w:ascii="Arial Nova" w:eastAsia="Arial" w:hAnsi="Arial Nova" w:cs="Arial"/>
-          <w:bCs/>
-          <w:sz w:val="24"/>
-        </w:rPr>
-        <w:t>and also</w:t>
-      </w:r>
-      <w:proofErr w:type="gramEnd"/>
-      <w:r>
-        <w:rPr>
-          <w:rFonts w:ascii="Arial Nova" w:eastAsia="Arial" w:hAnsi="Arial Nova" w:cs="Arial"/>
-          <w:bCs/>
-          <w:sz w:val="24"/>
-        </w:rPr>
-        <w:t xml:space="preserve"> reside on the group members personal computers only.</w:t>
+        <w:t>I give complete ownership of any and all transcripts that are created during or after the focus group and understand that the transcripts will be held by only the members of the group “Six Guys”. I understand that the information given by myself will be published to GitHub, Blackboard, and also reside on the group members personal computers only.</w:t>
       </w:r>
     </w:p>
     <w:p>
@@ -212,43 +142,7 @@
           <w:bCs/>
           <w:sz w:val="24"/>
         </w:rPr>
-        <w:t xml:space="preserve"> or the professor Dr. </w:t>
-      </w:r>
-      <w:proofErr w:type="spellStart"/>
-      <w:r>
-        <w:rPr>
-          <w:rFonts w:ascii="Arial Nova" w:eastAsia="Arial" w:hAnsi="Arial Nova" w:cs="Arial"/>
-          <w:bCs/>
-          <w:sz w:val="24"/>
-        </w:rPr>
-        <w:t>Sepideh</w:t>
-      </w:r>
-      <w:proofErr w:type="spellEnd"/>
-      <w:r>
-        <w:rPr>
-          <w:rFonts w:ascii="Arial Nova" w:eastAsia="Arial" w:hAnsi="Arial Nova" w:cs="Arial"/>
-          <w:bCs/>
-          <w:sz w:val="24"/>
-        </w:rPr>
-        <w:t xml:space="preserve"> </w:t>
-      </w:r>
-      <w:proofErr w:type="spellStart"/>
-      <w:r>
-        <w:rPr>
-          <w:rFonts w:ascii="Arial Nova" w:eastAsia="Arial" w:hAnsi="Arial Nova" w:cs="Arial"/>
-          <w:bCs/>
-          <w:sz w:val="24"/>
-        </w:rPr>
-        <w:t>Ghanavati</w:t>
-      </w:r>
-      <w:proofErr w:type="spellEnd"/>
-      <w:r>
-        <w:rPr>
-          <w:rFonts w:ascii="Arial Nova" w:eastAsia="Arial" w:hAnsi="Arial Nova" w:cs="Arial"/>
-          <w:bCs/>
-          <w:sz w:val="24"/>
-        </w:rPr>
-        <w:t xml:space="preserve"> at </w:t>
+        <w:t xml:space="preserve"> or the professor Dr. Sepideh Ghanavati at </w:t>
       </w:r>
       <w:hyperlink r:id="rId8" w:history="1">
         <w:r>
@@ -269,8 +163,6 @@
         </w:rPr>
         <w:t xml:space="preserve">. </w:t>
       </w:r>
-      <w:bookmarkStart w:id="0" w:name="_GoBack"/>
-      <w:bookmarkEnd w:id="0"/>
     </w:p>
     <w:p>
       <w:pPr>
@@ -529,23 +421,7 @@
           <w:bCs/>
           <w:sz w:val="24"/>
         </w:rPr>
-        <w:t xml:space="preserve">I request that any personally identifiable information will </w:t>
-      </w:r>
-      <w:r>
-        <w:rPr>
-          <w:rFonts w:ascii="Arial Nova" w:eastAsia="Arial" w:hAnsi="Arial Nova" w:cs="Arial"/>
-          <w:bCs/>
-          <w:sz w:val="24"/>
-        </w:rPr>
-        <w:t>BE USED</w:t>
-      </w:r>
-      <w:r>
-        <w:rPr>
-          <w:rFonts w:ascii="Arial Nova" w:eastAsia="Arial" w:hAnsi="Arial Nova" w:cs="Arial"/>
-          <w:bCs/>
-          <w:sz w:val="24"/>
-        </w:rPr>
-        <w:t xml:space="preserve"> be used in the transcript which may result in publication.</w:t>
+        <w:t>I request that any personally identifiable information will BE USED be used in the transcript which may result in publication.</w:t>
       </w:r>
     </w:p>
     <w:p>
@@ -650,15 +526,7 @@
                                     <w:bCs/>
                                     <w:sz w:val="24"/>
                                   </w:rPr>
-                                  <w:t>Name of Participant</w:t>
-                                </w:r>
-                                <w:r>
-                                  <w:rPr>
-                                    <w:rFonts w:ascii="Arial" w:eastAsia="Arial" w:hAnsi="Arial" w:cs="Arial"/>
-                                    <w:bCs/>
-                                    <w:sz w:val="24"/>
-                                  </w:rPr>
-                                  <w:t xml:space="preserve"> (printed)</w:t>
+                                  <w:t>Name of Participant (printed)</w:t>
                                 </w:r>
                               </w:p>
                               <w:p/>
@@ -707,23 +575,7 @@
                                     <w:bCs/>
                                     <w:sz w:val="24"/>
                                   </w:rPr>
-                                  <w:t>Signature</w:t>
-                                </w:r>
-                                <w:r>
-                                  <w:rPr>
-                                    <w:rFonts w:ascii="Arial" w:eastAsia="Arial" w:hAnsi="Arial" w:cs="Arial"/>
-                                    <w:bCs/>
-                                    <w:sz w:val="24"/>
-                                  </w:rPr>
-                                  <w:t xml:space="preserve"> of Participant</w:t>
-                                </w:r>
-                                <w:r>
-                                  <w:rPr>
-                                    <w:rFonts w:ascii="Arial" w:eastAsia="Arial" w:hAnsi="Arial" w:cs="Arial"/>
-                                    <w:bCs/>
-                                    <w:sz w:val="24"/>
-                                  </w:rPr>
-                                  <w:t xml:space="preserve"> &amp; date</w:t>
+                                  <w:t>Signature of Participant &amp; date</w:t>
                                 </w:r>
                               </w:p>
                               <w:p/>
@@ -772,23 +624,7 @@
                                     <w:bCs/>
                                     <w:sz w:val="24"/>
                                   </w:rPr>
-                                  <w:t xml:space="preserve">Name of </w:t>
-                                </w:r>
-                                <w:r>
-                                  <w:rPr>
-                                    <w:rFonts w:ascii="Arial" w:eastAsia="Arial" w:hAnsi="Arial" w:cs="Arial"/>
-                                    <w:bCs/>
-                                    <w:sz w:val="24"/>
-                                  </w:rPr>
-                                  <w:t>Coordinator</w:t>
-                                </w:r>
-                                <w:r>
-                                  <w:rPr>
-                                    <w:rFonts w:ascii="Arial" w:eastAsia="Arial" w:hAnsi="Arial" w:cs="Arial"/>
-                                    <w:bCs/>
-                                    <w:sz w:val="24"/>
-                                  </w:rPr>
-                                  <w:t xml:space="preserve"> (printed)</w:t>
+                                  <w:t>Name of Coordinator (printed)</w:t>
                                 </w:r>
                               </w:p>
                               <w:p/>
@@ -1176,8 +1012,12 @@
       </w:pPr>
     </w:p>
     <w:sectPr>
-      <w:headerReference w:type="default" r:id="rId9"/>
-      <w:footerReference w:type="default" r:id="rId10"/>
+      <w:headerReference w:type="even" r:id="rId9"/>
+      <w:headerReference w:type="default" r:id="rId10"/>
+      <w:footerReference w:type="even" r:id="rId11"/>
+      <w:footerReference w:type="default" r:id="rId12"/>
+      <w:headerReference w:type="first" r:id="rId13"/>
+      <w:footerReference w:type="first" r:id="rId14"/>
       <w:pgSz w:w="12240" w:h="15840"/>
       <w:pgMar w:top="1440" w:right="1008" w:bottom="1440" w:left="1008" w:header="720" w:footer="720" w:gutter="0"/>
       <w:pgBorders w:offsetFrom="page">
@@ -1219,6 +1059,16 @@
 </file>
 
 <file path=word/footer1.xml><?xml version="1.0" encoding="utf-8"?>
+<w:ftr xmlns:wpc="http://schemas.microsoft.com/office/word/2010/wordprocessingCanvas" xmlns:cx="http://schemas.microsoft.com/office/drawing/2014/chartex" xmlns:cx1="http://schemas.microsoft.com/office/drawing/2015/9/8/chartex" xmlns:cx2="http://schemas.microsoft.com/office/drawing/2015/10/21/chartex" xmlns:cx3="http://schemas.microsoft.com/office/drawing/2016/5/9/chartex" xmlns:cx4="http://schemas.microsoft.com/office/drawing/2016/5/10/chartex" xmlns:cx5="http://schemas.microsoft.com/office/drawing/2016/5/11/chartex" xmlns:cx6="http://schemas.microsoft.com/office/drawing/2016/5/12/chartex" xmlns:cx7="http://schemas.microsoft.com/office/drawing/2016/5/13/chartex" xmlns:cx8="http://schemas.microsoft.com/office/drawing/2016/5/14/chartex" xmlns:mc="http://schemas.openxmlformats.org/markup-compatibility/2006" xmlns:aink="http://schemas.microsoft.com/office/drawing/2016/ink" xmlns:am3d="http://schemas.microsoft.com/office/drawing/2017/model3d" xmlns:o="urn:schemas-microsoft-com:office:office" xmlns:r="http://schemas.openxmlformats.org/officeDocument/2006/relationships" xmlns:m="http://schemas.openxmlformats.org/officeDocument/2006/math" xmlns:v="urn:schemas-microsoft-com:vml" xmlns:wp14="http://schemas.microsoft.com/office/word/2010/wordprocessingDrawing" xmlns:wp="http://schemas.openxmlformats.org/drawingml/2006/wordprocessingDrawing" xmlns:w10="urn:schemas-microsoft-com:office:word" xmlns:w="http://schemas.openxmlformats.org/wordprocessingml/2006/main" xmlns:w14="http://schemas.microsoft.com/office/word/2010/wordml" xmlns:w15="http://schemas.microsoft.com/office/word/2012/wordml" xmlns:w16cid="http://schemas.microsoft.com/office/word/2016/wordml/cid" xmlns:w16se="http://schemas.microsoft.com/office/word/2015/wordml/symex" xmlns:wpg="http://schemas.microsoft.com/office/word/2010/wordprocessingGroup" xmlns:wpi="http://schemas.microsoft.com/office/word/2010/wordprocessingInk" xmlns:wne="http://schemas.microsoft.com/office/word/2006/wordml" xmlns:wps="http://schemas.microsoft.com/office/word/2010/wordprocessingShape" mc:Ignorable="w14 w15 w16se w16cid wp14">
+  <w:p>
+    <w:pPr>
+      <w:pStyle w:val="Footer"/>
+    </w:pPr>
+  </w:p>
+</w:ftr>
+</file>
+
+<file path=word/footer2.xml><?xml version="1.0" encoding="utf-8"?>
 <w:ftr xmlns:wpc="http://schemas.microsoft.com/office/word/2010/wordprocessingCanvas" xmlns:cx="http://schemas.microsoft.com/office/drawing/2014/chartex" xmlns:cx1="http://schemas.microsoft.com/office/drawing/2015/9/8/chartex" xmlns:cx2="http://schemas.microsoft.com/office/drawing/2015/10/21/chartex" xmlns:cx3="http://schemas.microsoft.com/office/drawing/2016/5/9/chartex" xmlns:cx4="http://schemas.microsoft.com/office/drawing/2016/5/10/chartex" xmlns:cx5="http://schemas.microsoft.com/office/drawing/2016/5/11/chartex" xmlns:cx6="http://schemas.microsoft.com/office/drawing/2016/5/12/chartex" xmlns:cx7="http://schemas.microsoft.com/office/drawing/2016/5/13/chartex" xmlns:cx8="http://schemas.microsoft.com/office/drawing/2016/5/14/chartex" xmlns:mc="http://schemas.openxmlformats.org/markup-compatibility/2006" xmlns:aink="http://schemas.microsoft.com/office/drawing/2016/ink" xmlns:am3d="http://schemas.microsoft.com/office/drawing/2017/model3d" xmlns:o="urn:schemas-microsoft-com:office:office" xmlns:r="http://schemas.openxmlformats.org/officeDocument/2006/relationships" xmlns:m="http://schemas.openxmlformats.org/officeDocument/2006/math" xmlns:v="urn:schemas-microsoft-com:vml" xmlns:wp14="http://schemas.microsoft.com/office/word/2010/wordprocessingDrawing" xmlns:wp="http://schemas.openxmlformats.org/drawingml/2006/wordprocessingDrawing" xmlns:w10="urn:schemas-microsoft-com:office:word" xmlns:w="http://schemas.openxmlformats.org/wordprocessingml/2006/main" xmlns:w14="http://schemas.microsoft.com/office/word/2010/wordml" xmlns:w15="http://schemas.microsoft.com/office/word/2012/wordml" xmlns:w16cid="http://schemas.microsoft.com/office/word/2016/wordml/cid" xmlns:w16se="http://schemas.microsoft.com/office/word/2015/wordml/symex" xmlns:wpg="http://schemas.microsoft.com/office/word/2010/wordprocessingGroup" xmlns:wpi="http://schemas.microsoft.com/office/word/2010/wordprocessingInk" xmlns:wne="http://schemas.microsoft.com/office/word/2006/wordml" xmlns:wps="http://schemas.microsoft.com/office/word/2010/wordprocessingShape" mc:Ignorable="w14 w15 w16se w16cid wp14">
   <w:sdt>
     <w:sdtPr>
@@ -1271,6 +1121,16 @@
 </w:ftr>
 </file>
 
+<file path=word/footer3.xml><?xml version="1.0" encoding="utf-8"?>
+<w:ftr xmlns:wpc="http://schemas.microsoft.com/office/word/2010/wordprocessingCanvas" xmlns:cx="http://schemas.microsoft.com/office/drawing/2014/chartex" xmlns:cx1="http://schemas.microsoft.com/office/drawing/2015/9/8/chartex" xmlns:cx2="http://schemas.microsoft.com/office/drawing/2015/10/21/chartex" xmlns:cx3="http://schemas.microsoft.com/office/drawing/2016/5/9/chartex" xmlns:cx4="http://schemas.microsoft.com/office/drawing/2016/5/10/chartex" xmlns:cx5="http://schemas.microsoft.com/office/drawing/2016/5/11/chartex" xmlns:cx6="http://schemas.microsoft.com/office/drawing/2016/5/12/chartex" xmlns:cx7="http://schemas.microsoft.com/office/drawing/2016/5/13/chartex" xmlns:cx8="http://schemas.microsoft.com/office/drawing/2016/5/14/chartex" xmlns:mc="http://schemas.openxmlformats.org/markup-compatibility/2006" xmlns:aink="http://schemas.microsoft.com/office/drawing/2016/ink" xmlns:am3d="http://schemas.microsoft.com/office/drawing/2017/model3d" xmlns:o="urn:schemas-microsoft-com:office:office" xmlns:r="http://schemas.openxmlformats.org/officeDocument/2006/relationships" xmlns:m="http://schemas.openxmlformats.org/officeDocument/2006/math" xmlns:v="urn:schemas-microsoft-com:vml" xmlns:wp14="http://schemas.microsoft.com/office/word/2010/wordprocessingDrawing" xmlns:wp="http://schemas.openxmlformats.org/drawingml/2006/wordprocessingDrawing" xmlns:w10="urn:schemas-microsoft-com:office:word" xmlns:w="http://schemas.openxmlformats.org/wordprocessingml/2006/main" xmlns:w14="http://schemas.microsoft.com/office/word/2010/wordml" xmlns:w15="http://schemas.microsoft.com/office/word/2012/wordml" xmlns:w16cid="http://schemas.microsoft.com/office/word/2016/wordml/cid" xmlns:w16se="http://schemas.microsoft.com/office/word/2015/wordml/symex" xmlns:wpg="http://schemas.microsoft.com/office/word/2010/wordprocessingGroup" xmlns:wpi="http://schemas.microsoft.com/office/word/2010/wordprocessingInk" xmlns:wne="http://schemas.microsoft.com/office/word/2006/wordml" xmlns:wps="http://schemas.microsoft.com/office/word/2010/wordprocessingShape" mc:Ignorable="w14 w15 w16se w16cid wp14">
+  <w:p>
+    <w:pPr>
+      <w:pStyle w:val="Footer"/>
+    </w:pPr>
+  </w:p>
+</w:ftr>
+</file>
+
 <file path=word/footnotes.xml><?xml version="1.0" encoding="utf-8"?>
 <w:footnotes xmlns:wpc="http://schemas.microsoft.com/office/word/2010/wordprocessingCanvas" xmlns:cx="http://schemas.microsoft.com/office/drawing/2014/chartex" xmlns:cx1="http://schemas.microsoft.com/office/drawing/2015/9/8/chartex" xmlns:cx2="http://schemas.microsoft.com/office/drawing/2015/10/21/chartex" xmlns:cx3="http://schemas.microsoft.com/office/drawing/2016/5/9/chartex" xmlns:cx4="http://schemas.microsoft.com/office/drawing/2016/5/10/chartex" xmlns:cx5="http://schemas.microsoft.com/office/drawing/2016/5/11/chartex" xmlns:cx6="http://schemas.microsoft.com/office/drawing/2016/5/12/chartex" xmlns:cx7="http://schemas.microsoft.com/office/drawing/2016/5/13/chartex" xmlns:cx8="http://schemas.microsoft.com/office/drawing/2016/5/14/chartex" xmlns:mc="http://schemas.openxmlformats.org/markup-compatibility/2006" xmlns:aink="http://schemas.microsoft.com/office/drawing/2016/ink" xmlns:am3d="http://schemas.microsoft.com/office/drawing/2017/model3d" xmlns:o="urn:schemas-microsoft-com:office:office" xmlns:r="http://schemas.openxmlformats.org/officeDocument/2006/relationships" xmlns:m="http://schemas.openxmlformats.org/officeDocument/2006/math" xmlns:v="urn:schemas-microsoft-com:vml" xmlns:wp14="http://schemas.microsoft.com/office/word/2010/wordprocessingDrawing" xmlns:wp="http://schemas.openxmlformats.org/drawingml/2006/wordprocessingDrawing" xmlns:w10="urn:schemas-microsoft-com:office:word" xmlns:w="http://schemas.openxmlformats.org/wordprocessingml/2006/main" xmlns:w14="http://schemas.microsoft.com/office/word/2010/wordml" xmlns:w15="http://schemas.microsoft.com/office/word/2012/wordml" xmlns:w16cid="http://schemas.microsoft.com/office/word/2016/wordml/cid" xmlns:w16se="http://schemas.microsoft.com/office/word/2015/wordml/symex" xmlns:wpg="http://schemas.microsoft.com/office/word/2010/wordprocessingGroup" xmlns:wpi="http://schemas.microsoft.com/office/word/2010/wordprocessingInk" xmlns:wne="http://schemas.microsoft.com/office/word/2006/wordml" xmlns:wps="http://schemas.microsoft.com/office/word/2010/wordprocessingShape" mc:Ignorable="w14 w15 w16se w16cid wp14">
   <w:footnote w:type="separator" w:id="-1">
@@ -1297,6 +1157,16 @@
 </file>
 
 <file path=word/header1.xml><?xml version="1.0" encoding="utf-8"?>
+<w:hdr xmlns:wpc="http://schemas.microsoft.com/office/word/2010/wordprocessingCanvas" xmlns:cx="http://schemas.microsoft.com/office/drawing/2014/chartex" xmlns:cx1="http://schemas.microsoft.com/office/drawing/2015/9/8/chartex" xmlns:cx2="http://schemas.microsoft.com/office/drawing/2015/10/21/chartex" xmlns:cx3="http://schemas.microsoft.com/office/drawing/2016/5/9/chartex" xmlns:cx4="http://schemas.microsoft.com/office/drawing/2016/5/10/chartex" xmlns:cx5="http://schemas.microsoft.com/office/drawing/2016/5/11/chartex" xmlns:cx6="http://schemas.microsoft.com/office/drawing/2016/5/12/chartex" xmlns:cx7="http://schemas.microsoft.com/office/drawing/2016/5/13/chartex" xmlns:cx8="http://schemas.microsoft.com/office/drawing/2016/5/14/chartex" xmlns:mc="http://schemas.openxmlformats.org/markup-compatibility/2006" xmlns:aink="http://schemas.microsoft.com/office/drawing/2016/ink" xmlns:am3d="http://schemas.microsoft.com/office/drawing/2017/model3d" xmlns:o="urn:schemas-microsoft-com:office:office" xmlns:r="http://schemas.openxmlformats.org/officeDocument/2006/relationships" xmlns:m="http://schemas.openxmlformats.org/officeDocument/2006/math" xmlns:v="urn:schemas-microsoft-com:vml" xmlns:wp14="http://schemas.microsoft.com/office/word/2010/wordprocessingDrawing" xmlns:wp="http://schemas.openxmlformats.org/drawingml/2006/wordprocessingDrawing" xmlns:w10="urn:schemas-microsoft-com:office:word" xmlns:w="http://schemas.openxmlformats.org/wordprocessingml/2006/main" xmlns:w14="http://schemas.microsoft.com/office/word/2010/wordml" xmlns:w15="http://schemas.microsoft.com/office/word/2012/wordml" xmlns:w16cid="http://schemas.microsoft.com/office/word/2016/wordml/cid" xmlns:w16se="http://schemas.microsoft.com/office/word/2015/wordml/symex" xmlns:wpg="http://schemas.microsoft.com/office/word/2010/wordprocessingGroup" xmlns:wpi="http://schemas.microsoft.com/office/word/2010/wordprocessingInk" xmlns:wne="http://schemas.microsoft.com/office/word/2006/wordml" xmlns:wps="http://schemas.microsoft.com/office/word/2010/wordprocessingShape" mc:Ignorable="w14 w15 w16se w16cid wp14">
+  <w:p>
+    <w:pPr>
+      <w:pStyle w:val="Header"/>
+    </w:pPr>
+  </w:p>
+</w:hdr>
+</file>
+
+<file path=word/header2.xml><?xml version="1.0" encoding="utf-8"?>
 <w:hdr xmlns:wpc="http://schemas.microsoft.com/office/word/2010/wordprocessingCanvas" xmlns:cx="http://schemas.microsoft.com/office/drawing/2014/chartex" xmlns:cx1="http://schemas.microsoft.com/office/drawing/2015/9/8/chartex" xmlns:cx2="http://schemas.microsoft.com/office/drawing/2015/10/21/chartex" xmlns:cx3="http://schemas.microsoft.com/office/drawing/2016/5/9/chartex" xmlns:cx4="http://schemas.microsoft.com/office/drawing/2016/5/10/chartex" xmlns:cx5="http://schemas.microsoft.com/office/drawing/2016/5/11/chartex" xmlns:cx6="http://schemas.microsoft.com/office/drawing/2016/5/12/chartex" xmlns:cx7="http://schemas.microsoft.com/office/drawing/2016/5/13/chartex" xmlns:cx8="http://schemas.microsoft.com/office/drawing/2016/5/14/chartex" xmlns:mc="http://schemas.openxmlformats.org/markup-compatibility/2006" xmlns:aink="http://schemas.microsoft.com/office/drawing/2016/ink" xmlns:am3d="http://schemas.microsoft.com/office/drawing/2017/model3d" xmlns:o="urn:schemas-microsoft-com:office:office" xmlns:r="http://schemas.openxmlformats.org/officeDocument/2006/relationships" xmlns:m="http://schemas.openxmlformats.org/officeDocument/2006/math" xmlns:v="urn:schemas-microsoft-com:vml" xmlns:wp14="http://schemas.microsoft.com/office/word/2010/wordprocessingDrawing" xmlns:wp="http://schemas.openxmlformats.org/drawingml/2006/wordprocessingDrawing" xmlns:w10="urn:schemas-microsoft-com:office:word" xmlns:w="http://schemas.openxmlformats.org/wordprocessingml/2006/main" xmlns:w14="http://schemas.microsoft.com/office/word/2010/wordml" xmlns:w15="http://schemas.microsoft.com/office/word/2012/wordml" xmlns:w16cid="http://schemas.microsoft.com/office/word/2016/wordml/cid" xmlns:w16se="http://schemas.microsoft.com/office/word/2015/wordml/symex" xmlns:wpg="http://schemas.microsoft.com/office/word/2010/wordprocessingGroup" xmlns:wpi="http://schemas.microsoft.com/office/word/2010/wordprocessingInk" xmlns:wne="http://schemas.microsoft.com/office/word/2006/wordml" xmlns:wps="http://schemas.microsoft.com/office/word/2010/wordprocessingShape" mc:Ignorable="w14 w15 w16se w16cid wp14">
   <w:p>
     <w:pPr>
@@ -1479,7 +1349,7 @@
         <w:sz w:val="24"/>
         <w:szCs w:val="24"/>
       </w:rPr>
-      <w:t>1</w:t>
+      <w:t>2</w:t>
     </w:r>
     <w:r>
       <w:rPr>
@@ -1499,8 +1369,20 @@
         <w:sz w:val="24"/>
         <w:szCs w:val="24"/>
       </w:rPr>
-      <w:t>Team Member Report</w:t>
+      <w:t>Focus Group</w:t>
     </w:r>
+    <w:bookmarkStart w:id="0" w:name="_GoBack"/>
+    <w:bookmarkEnd w:id="0"/>
+  </w:p>
+</w:hdr>
+</file>
+
+<file path=word/header3.xml><?xml version="1.0" encoding="utf-8"?>
+<w:hdr xmlns:wpc="http://schemas.microsoft.com/office/word/2010/wordprocessingCanvas" xmlns:cx="http://schemas.microsoft.com/office/drawing/2014/chartex" xmlns:cx1="http://schemas.microsoft.com/office/drawing/2015/9/8/chartex" xmlns:cx2="http://schemas.microsoft.com/office/drawing/2015/10/21/chartex" xmlns:cx3="http://schemas.microsoft.com/office/drawing/2016/5/9/chartex" xmlns:cx4="http://schemas.microsoft.com/office/drawing/2016/5/10/chartex" xmlns:cx5="http://schemas.microsoft.com/office/drawing/2016/5/11/chartex" xmlns:cx6="http://schemas.microsoft.com/office/drawing/2016/5/12/chartex" xmlns:cx7="http://schemas.microsoft.com/office/drawing/2016/5/13/chartex" xmlns:cx8="http://schemas.microsoft.com/office/drawing/2016/5/14/chartex" xmlns:mc="http://schemas.openxmlformats.org/markup-compatibility/2006" xmlns:aink="http://schemas.microsoft.com/office/drawing/2016/ink" xmlns:am3d="http://schemas.microsoft.com/office/drawing/2017/model3d" xmlns:o="urn:schemas-microsoft-com:office:office" xmlns:r="http://schemas.openxmlformats.org/officeDocument/2006/relationships" xmlns:m="http://schemas.openxmlformats.org/officeDocument/2006/math" xmlns:v="urn:schemas-microsoft-com:vml" xmlns:wp14="http://schemas.microsoft.com/office/word/2010/wordprocessingDrawing" xmlns:wp="http://schemas.openxmlformats.org/drawingml/2006/wordprocessingDrawing" xmlns:w10="urn:schemas-microsoft-com:office:word" xmlns:w="http://schemas.openxmlformats.org/wordprocessingml/2006/main" xmlns:w14="http://schemas.microsoft.com/office/word/2010/wordml" xmlns:w15="http://schemas.microsoft.com/office/word/2012/wordml" xmlns:w16cid="http://schemas.microsoft.com/office/word/2016/wordml/cid" xmlns:w16se="http://schemas.microsoft.com/office/word/2015/wordml/symex" xmlns:wpg="http://schemas.microsoft.com/office/word/2010/wordprocessingGroup" xmlns:wpi="http://schemas.microsoft.com/office/word/2010/wordprocessingInk" xmlns:wne="http://schemas.microsoft.com/office/word/2006/wordml" xmlns:wps="http://schemas.microsoft.com/office/word/2010/wordprocessingShape" mc:Ignorable="w14 w15 w16se w16cid wp14">
+  <w:p>
+    <w:pPr>
+      <w:pStyle w:val="Header"/>
+    </w:pPr>
   </w:p>
 </w:hdr>
 </file>

</xml_diff>

<commit_message>
minor tweaks to document
</commit_message>
<xml_diff>
--- a/Documents/Deliverable drafts_&_templates/Deliverable 2/SixGuys_Deliverable_2_FocusGroup.docx
+++ b/Documents/Deliverable drafts_&_templates/Deliverable 2/SixGuys_Deliverable_2_FocusGroup.docx
@@ -10,6 +10,8 @@
           <w:sz w:val="24"/>
         </w:rPr>
       </w:pPr>
+      <w:bookmarkStart w:id="0" w:name="_GoBack"/>
+      <w:bookmarkEnd w:id="0"/>
       <w:r>
         <w:rPr>
           <w:rFonts w:ascii="Arial Nova" w:eastAsia="Arial" w:hAnsi="Arial Nova" w:cs="Arial"/>
@@ -112,7 +114,16 @@
           <w:bCs/>
           <w:sz w:val="24"/>
         </w:rPr>
-        <w:t xml:space="preserve"> will be seen and shared with Dr. Gha</w:t>
+        <w:t xml:space="preserve"> will be seen and shared with Dr. </w:t>
+      </w:r>
+      <w:proofErr w:type="spellStart"/>
+      <w:r>
+        <w:rPr>
+          <w:rFonts w:ascii="Arial Nova" w:eastAsia="Arial" w:hAnsi="Arial Nova" w:cs="Arial"/>
+          <w:bCs/>
+          <w:sz w:val="24"/>
+        </w:rPr>
+        <w:t>Gha</w:t>
       </w:r>
       <w:r>
         <w:rPr>
@@ -128,7 +139,34 @@
           <w:bCs/>
           <w:sz w:val="24"/>
         </w:rPr>
-        <w:t xml:space="preserve">vati and Sanonda Gupta. I also understand that this study is </w:t>
+        <w:t>vati</w:t>
+      </w:r>
+      <w:proofErr w:type="spellEnd"/>
+      <w:r>
+        <w:rPr>
+          <w:rFonts w:ascii="Arial Nova" w:eastAsia="Arial" w:hAnsi="Arial Nova" w:cs="Arial"/>
+          <w:bCs/>
+          <w:sz w:val="24"/>
+        </w:rPr>
+        <w:t xml:space="preserve"> and </w:t>
+      </w:r>
+      <w:proofErr w:type="spellStart"/>
+      <w:r>
+        <w:rPr>
+          <w:rFonts w:ascii="Arial Nova" w:eastAsia="Arial" w:hAnsi="Arial Nova" w:cs="Arial"/>
+          <w:bCs/>
+          <w:sz w:val="24"/>
+        </w:rPr>
+        <w:t>Sanonda</w:t>
+      </w:r>
+      <w:proofErr w:type="spellEnd"/>
+      <w:r>
+        <w:rPr>
+          <w:rFonts w:ascii="Arial Nova" w:eastAsia="Arial" w:hAnsi="Arial Nova" w:cs="Arial"/>
+          <w:bCs/>
+          <w:sz w:val="24"/>
+        </w:rPr>
+        <w:t xml:space="preserve"> Gupta. I also understand that this study is </w:t>
       </w:r>
       <w:r>
         <w:rPr>
@@ -234,7 +272,25 @@
           <w:bCs/>
           <w:sz w:val="24"/>
         </w:rPr>
-        <w:t xml:space="preserve"> I understand that the information given by myself will be published to GitHub, Blackboard, and also reside on the group member</w:t>
+        <w:t xml:space="preserve"> I understand that the information given by myself will be published to GitHub, Blackboard, </w:t>
+      </w:r>
+      <w:proofErr w:type="gramStart"/>
+      <w:r>
+        <w:rPr>
+          <w:rFonts w:ascii="Arial Nova" w:eastAsia="Arial" w:hAnsi="Arial Nova" w:cs="Arial"/>
+          <w:bCs/>
+          <w:sz w:val="24"/>
+        </w:rPr>
+        <w:t>and also</w:t>
+      </w:r>
+      <w:proofErr w:type="gramEnd"/>
+      <w:r>
+        <w:rPr>
+          <w:rFonts w:ascii="Arial Nova" w:eastAsia="Arial" w:hAnsi="Arial Nova" w:cs="Arial"/>
+          <w:bCs/>
+          <w:sz w:val="24"/>
+        </w:rPr>
+        <w:t xml:space="preserve"> reside on the group member</w:t>
       </w:r>
       <w:r>
         <w:rPr>
@@ -350,7 +406,43 @@
           <w:bCs/>
           <w:sz w:val="24"/>
         </w:rPr>
-        <w:t xml:space="preserve"> or the professor Dr. Sepideh Ghanavati at </w:t>
+        <w:t xml:space="preserve"> or the professor Dr. </w:t>
+      </w:r>
+      <w:proofErr w:type="spellStart"/>
+      <w:r>
+        <w:rPr>
+          <w:rFonts w:ascii="Arial Nova" w:eastAsia="Arial" w:hAnsi="Arial Nova" w:cs="Arial"/>
+          <w:bCs/>
+          <w:sz w:val="24"/>
+        </w:rPr>
+        <w:t>Sepideh</w:t>
+      </w:r>
+      <w:proofErr w:type="spellEnd"/>
+      <w:r>
+        <w:rPr>
+          <w:rFonts w:ascii="Arial Nova" w:eastAsia="Arial" w:hAnsi="Arial Nova" w:cs="Arial"/>
+          <w:bCs/>
+          <w:sz w:val="24"/>
+        </w:rPr>
+        <w:t xml:space="preserve"> </w:t>
+      </w:r>
+      <w:proofErr w:type="spellStart"/>
+      <w:r>
+        <w:rPr>
+          <w:rFonts w:ascii="Arial Nova" w:eastAsia="Arial" w:hAnsi="Arial Nova" w:cs="Arial"/>
+          <w:bCs/>
+          <w:sz w:val="24"/>
+        </w:rPr>
+        <w:t>Ghanavati</w:t>
+      </w:r>
+      <w:proofErr w:type="spellEnd"/>
+      <w:r>
+        <w:rPr>
+          <w:rFonts w:ascii="Arial Nova" w:eastAsia="Arial" w:hAnsi="Arial Nova" w:cs="Arial"/>
+          <w:bCs/>
+          <w:sz w:val="24"/>
+        </w:rPr>
+        <w:t xml:space="preserve"> at </w:t>
       </w:r>
       <w:hyperlink r:id="rId8" w:history="1">
         <w:r>
@@ -1426,7 +1518,43 @@
           <w:bCs/>
           <w:sz w:val="24"/>
         </w:rPr>
-        <w:t xml:space="preserve"> will be seen and shared with Dr. Ghanavati and Sanonda Gupta. I also understand that this study is </w:t>
+        <w:t xml:space="preserve"> will be seen and shared with Dr. </w:t>
+      </w:r>
+      <w:proofErr w:type="spellStart"/>
+      <w:r>
+        <w:rPr>
+          <w:rFonts w:ascii="Arial Nova" w:eastAsia="Arial" w:hAnsi="Arial Nova" w:cs="Arial"/>
+          <w:bCs/>
+          <w:sz w:val="24"/>
+        </w:rPr>
+        <w:t>Ghanavati</w:t>
+      </w:r>
+      <w:proofErr w:type="spellEnd"/>
+      <w:r>
+        <w:rPr>
+          <w:rFonts w:ascii="Arial Nova" w:eastAsia="Arial" w:hAnsi="Arial Nova" w:cs="Arial"/>
+          <w:bCs/>
+          <w:sz w:val="24"/>
+        </w:rPr>
+        <w:t xml:space="preserve"> and </w:t>
+      </w:r>
+      <w:proofErr w:type="spellStart"/>
+      <w:r>
+        <w:rPr>
+          <w:rFonts w:ascii="Arial Nova" w:eastAsia="Arial" w:hAnsi="Arial Nova" w:cs="Arial"/>
+          <w:bCs/>
+          <w:sz w:val="24"/>
+        </w:rPr>
+        <w:t>Sanonda</w:t>
+      </w:r>
+      <w:proofErr w:type="spellEnd"/>
+      <w:r>
+        <w:rPr>
+          <w:rFonts w:ascii="Arial Nova" w:eastAsia="Arial" w:hAnsi="Arial Nova" w:cs="Arial"/>
+          <w:bCs/>
+          <w:sz w:val="24"/>
+        </w:rPr>
+        <w:t xml:space="preserve"> Gupta. I also understand that this study is </w:t>
       </w:r>
       <w:r>
         <w:rPr>
@@ -1524,7 +1652,25 @@
           <w:bCs/>
           <w:sz w:val="24"/>
         </w:rPr>
-        <w:t xml:space="preserve"> I understand that the information given by myself will be published to GitHub, Blackboard, and also reside on the group member</w:t>
+        <w:t xml:space="preserve"> I understand that the information given by myself will be published to GitHub, Blackboard, </w:t>
+      </w:r>
+      <w:proofErr w:type="gramStart"/>
+      <w:r>
+        <w:rPr>
+          <w:rFonts w:ascii="Arial Nova" w:eastAsia="Arial" w:hAnsi="Arial Nova" w:cs="Arial"/>
+          <w:bCs/>
+          <w:sz w:val="24"/>
+        </w:rPr>
+        <w:t>and also</w:t>
+      </w:r>
+      <w:proofErr w:type="gramEnd"/>
+      <w:r>
+        <w:rPr>
+          <w:rFonts w:ascii="Arial Nova" w:eastAsia="Arial" w:hAnsi="Arial Nova" w:cs="Arial"/>
+          <w:bCs/>
+          <w:sz w:val="24"/>
+        </w:rPr>
+        <w:t xml:space="preserve"> reside on the group member</w:t>
       </w:r>
       <w:r>
         <w:rPr>
@@ -1640,7 +1786,43 @@
           <w:bCs/>
           <w:sz w:val="24"/>
         </w:rPr>
-        <w:t xml:space="preserve"> or the professor Dr. Sepideh Ghanavati at </w:t>
+        <w:t xml:space="preserve"> or the professor Dr. </w:t>
+      </w:r>
+      <w:proofErr w:type="spellStart"/>
+      <w:r>
+        <w:rPr>
+          <w:rFonts w:ascii="Arial Nova" w:eastAsia="Arial" w:hAnsi="Arial Nova" w:cs="Arial"/>
+          <w:bCs/>
+          <w:sz w:val="24"/>
+        </w:rPr>
+        <w:t>Sepideh</w:t>
+      </w:r>
+      <w:proofErr w:type="spellEnd"/>
+      <w:r>
+        <w:rPr>
+          <w:rFonts w:ascii="Arial Nova" w:eastAsia="Arial" w:hAnsi="Arial Nova" w:cs="Arial"/>
+          <w:bCs/>
+          <w:sz w:val="24"/>
+        </w:rPr>
+        <w:t xml:space="preserve"> </w:t>
+      </w:r>
+      <w:proofErr w:type="spellStart"/>
+      <w:r>
+        <w:rPr>
+          <w:rFonts w:ascii="Arial Nova" w:eastAsia="Arial" w:hAnsi="Arial Nova" w:cs="Arial"/>
+          <w:bCs/>
+          <w:sz w:val="24"/>
+        </w:rPr>
+        <w:t>Ghanavati</w:t>
+      </w:r>
+      <w:proofErr w:type="spellEnd"/>
+      <w:r>
+        <w:rPr>
+          <w:rFonts w:ascii="Arial Nova" w:eastAsia="Arial" w:hAnsi="Arial Nova" w:cs="Arial"/>
+          <w:bCs/>
+          <w:sz w:val="24"/>
+        </w:rPr>
+        <w:t xml:space="preserve"> at </w:t>
       </w:r>
       <w:hyperlink r:id="rId12" w:history="1">
         <w:r>
@@ -2591,13 +2773,6 @@
           <w:sz w:val="24"/>
         </w:rPr>
         <w:tab/>
-      </w:r>
-      <w:r>
-        <w:rPr>
-          <w:rFonts w:ascii="Arial Nova" w:eastAsia="Arial" w:hAnsi="Arial Nova" w:cs="Arial"/>
-          <w:b/>
-          <w:sz w:val="24"/>
-        </w:rPr>
         <w:t xml:space="preserve">David Sincyr III </w:t>
       </w:r>
       <w:r>
@@ -2704,7 +2879,43 @@
           <w:bCs/>
           <w:sz w:val="24"/>
         </w:rPr>
-        <w:t xml:space="preserve"> will be seen and shared with Dr. Ghanavati and Sanonda Gupta. I also understand that this study is </w:t>
+        <w:t xml:space="preserve"> will be seen and shared with Dr. </w:t>
+      </w:r>
+      <w:proofErr w:type="spellStart"/>
+      <w:r>
+        <w:rPr>
+          <w:rFonts w:ascii="Arial Nova" w:eastAsia="Arial" w:hAnsi="Arial Nova" w:cs="Arial"/>
+          <w:bCs/>
+          <w:sz w:val="24"/>
+        </w:rPr>
+        <w:t>Ghanavati</w:t>
+      </w:r>
+      <w:proofErr w:type="spellEnd"/>
+      <w:r>
+        <w:rPr>
+          <w:rFonts w:ascii="Arial Nova" w:eastAsia="Arial" w:hAnsi="Arial Nova" w:cs="Arial"/>
+          <w:bCs/>
+          <w:sz w:val="24"/>
+        </w:rPr>
+        <w:t xml:space="preserve"> and </w:t>
+      </w:r>
+      <w:proofErr w:type="spellStart"/>
+      <w:r>
+        <w:rPr>
+          <w:rFonts w:ascii="Arial Nova" w:eastAsia="Arial" w:hAnsi="Arial Nova" w:cs="Arial"/>
+          <w:bCs/>
+          <w:sz w:val="24"/>
+        </w:rPr>
+        <w:t>Sanonda</w:t>
+      </w:r>
+      <w:proofErr w:type="spellEnd"/>
+      <w:r>
+        <w:rPr>
+          <w:rFonts w:ascii="Arial Nova" w:eastAsia="Arial" w:hAnsi="Arial Nova" w:cs="Arial"/>
+          <w:bCs/>
+          <w:sz w:val="24"/>
+        </w:rPr>
+        <w:t xml:space="preserve"> Gupta. I also understand that this study is </w:t>
       </w:r>
       <w:r>
         <w:rPr>
@@ -2802,7 +3013,25 @@
           <w:bCs/>
           <w:sz w:val="24"/>
         </w:rPr>
-        <w:t xml:space="preserve"> I understand that the information given by myself will be published to GitHub, Blackboard, and also reside on the group member</w:t>
+        <w:t xml:space="preserve"> I understand that the information given by myself will be published to GitHub, Blackboard, </w:t>
+      </w:r>
+      <w:proofErr w:type="gramStart"/>
+      <w:r>
+        <w:rPr>
+          <w:rFonts w:ascii="Arial Nova" w:eastAsia="Arial" w:hAnsi="Arial Nova" w:cs="Arial"/>
+          <w:bCs/>
+          <w:sz w:val="24"/>
+        </w:rPr>
+        <w:t>and also</w:t>
+      </w:r>
+      <w:proofErr w:type="gramEnd"/>
+      <w:r>
+        <w:rPr>
+          <w:rFonts w:ascii="Arial Nova" w:eastAsia="Arial" w:hAnsi="Arial Nova" w:cs="Arial"/>
+          <w:bCs/>
+          <w:sz w:val="24"/>
+        </w:rPr>
+        <w:t xml:space="preserve"> reside on the group member</w:t>
       </w:r>
       <w:r>
         <w:rPr>
@@ -2918,7 +3147,43 @@
           <w:bCs/>
           <w:sz w:val="24"/>
         </w:rPr>
-        <w:t xml:space="preserve"> or the professor Dr. Sepideh Ghanavati at </w:t>
+        <w:t xml:space="preserve"> or the professor Dr. </w:t>
+      </w:r>
+      <w:proofErr w:type="spellStart"/>
+      <w:r>
+        <w:rPr>
+          <w:rFonts w:ascii="Arial Nova" w:eastAsia="Arial" w:hAnsi="Arial Nova" w:cs="Arial"/>
+          <w:bCs/>
+          <w:sz w:val="24"/>
+        </w:rPr>
+        <w:t>Sepideh</w:t>
+      </w:r>
+      <w:proofErr w:type="spellEnd"/>
+      <w:r>
+        <w:rPr>
+          <w:rFonts w:ascii="Arial Nova" w:eastAsia="Arial" w:hAnsi="Arial Nova" w:cs="Arial"/>
+          <w:bCs/>
+          <w:sz w:val="24"/>
+        </w:rPr>
+        <w:t xml:space="preserve"> </w:t>
+      </w:r>
+      <w:proofErr w:type="spellStart"/>
+      <w:r>
+        <w:rPr>
+          <w:rFonts w:ascii="Arial Nova" w:eastAsia="Arial" w:hAnsi="Arial Nova" w:cs="Arial"/>
+          <w:bCs/>
+          <w:sz w:val="24"/>
+        </w:rPr>
+        <w:t>Ghanavati</w:t>
+      </w:r>
+      <w:proofErr w:type="spellEnd"/>
+      <w:r>
+        <w:rPr>
+          <w:rFonts w:ascii="Arial Nova" w:eastAsia="Arial" w:hAnsi="Arial Nova" w:cs="Arial"/>
+          <w:bCs/>
+          <w:sz w:val="24"/>
+        </w:rPr>
+        <w:t xml:space="preserve"> at </w:t>
       </w:r>
       <w:hyperlink r:id="rId14" w:history="1">
         <w:r>
@@ -4031,13 +4296,6 @@
           <w:sz w:val="24"/>
         </w:rPr>
         <w:tab/>
-      </w:r>
-      <w:r>
-        <w:rPr>
-          <w:rFonts w:ascii="Arial Nova" w:eastAsia="Arial" w:hAnsi="Arial Nova" w:cs="Arial"/>
-          <w:b/>
-          <w:sz w:val="24"/>
-        </w:rPr>
         <w:t xml:space="preserve">David Sincyr III </w:t>
       </w:r>
       <w:r>
@@ -4152,7 +4410,43 @@
           <w:bCs/>
           <w:sz w:val="24"/>
         </w:rPr>
-        <w:t xml:space="preserve"> will be seen and shared with Dr. Ghanavati and Sanonda Gupta. I also understand that this study is </w:t>
+        <w:t xml:space="preserve"> will be seen and shared with Dr. </w:t>
+      </w:r>
+      <w:proofErr w:type="spellStart"/>
+      <w:r>
+        <w:rPr>
+          <w:rFonts w:ascii="Arial Nova" w:eastAsia="Arial" w:hAnsi="Arial Nova" w:cs="Arial"/>
+          <w:bCs/>
+          <w:sz w:val="24"/>
+        </w:rPr>
+        <w:t>Ghanavati</w:t>
+      </w:r>
+      <w:proofErr w:type="spellEnd"/>
+      <w:r>
+        <w:rPr>
+          <w:rFonts w:ascii="Arial Nova" w:eastAsia="Arial" w:hAnsi="Arial Nova" w:cs="Arial"/>
+          <w:bCs/>
+          <w:sz w:val="24"/>
+        </w:rPr>
+        <w:t xml:space="preserve"> and </w:t>
+      </w:r>
+      <w:proofErr w:type="spellStart"/>
+      <w:r>
+        <w:rPr>
+          <w:rFonts w:ascii="Arial Nova" w:eastAsia="Arial" w:hAnsi="Arial Nova" w:cs="Arial"/>
+          <w:bCs/>
+          <w:sz w:val="24"/>
+        </w:rPr>
+        <w:t>Sanonda</w:t>
+      </w:r>
+      <w:proofErr w:type="spellEnd"/>
+      <w:r>
+        <w:rPr>
+          <w:rFonts w:ascii="Arial Nova" w:eastAsia="Arial" w:hAnsi="Arial Nova" w:cs="Arial"/>
+          <w:bCs/>
+          <w:sz w:val="24"/>
+        </w:rPr>
+        <w:t xml:space="preserve"> Gupta. I also understand that this study is </w:t>
       </w:r>
       <w:r>
         <w:rPr>
@@ -4250,7 +4544,25 @@
           <w:bCs/>
           <w:sz w:val="24"/>
         </w:rPr>
-        <w:t xml:space="preserve"> I understand that the information given by myself will be published to GitHub, Blackboard, and also reside on the group member</w:t>
+        <w:t xml:space="preserve"> I understand that the information given by myself will be published to GitHub, Blackboard, </w:t>
+      </w:r>
+      <w:proofErr w:type="gramStart"/>
+      <w:r>
+        <w:rPr>
+          <w:rFonts w:ascii="Arial Nova" w:eastAsia="Arial" w:hAnsi="Arial Nova" w:cs="Arial"/>
+          <w:bCs/>
+          <w:sz w:val="24"/>
+        </w:rPr>
+        <w:t>and also</w:t>
+      </w:r>
+      <w:proofErr w:type="gramEnd"/>
+      <w:r>
+        <w:rPr>
+          <w:rFonts w:ascii="Arial Nova" w:eastAsia="Arial" w:hAnsi="Arial Nova" w:cs="Arial"/>
+          <w:bCs/>
+          <w:sz w:val="24"/>
+        </w:rPr>
+        <w:t xml:space="preserve"> reside on the group member</w:t>
       </w:r>
       <w:r>
         <w:rPr>
@@ -4366,7 +4678,43 @@
           <w:bCs/>
           <w:sz w:val="24"/>
         </w:rPr>
-        <w:t xml:space="preserve"> or the professor Dr. Sepideh Ghanavati at </w:t>
+        <w:t xml:space="preserve"> or the professor Dr. </w:t>
+      </w:r>
+      <w:proofErr w:type="spellStart"/>
+      <w:r>
+        <w:rPr>
+          <w:rFonts w:ascii="Arial Nova" w:eastAsia="Arial" w:hAnsi="Arial Nova" w:cs="Arial"/>
+          <w:bCs/>
+          <w:sz w:val="24"/>
+        </w:rPr>
+        <w:t>Sepideh</w:t>
+      </w:r>
+      <w:proofErr w:type="spellEnd"/>
+      <w:r>
+        <w:rPr>
+          <w:rFonts w:ascii="Arial Nova" w:eastAsia="Arial" w:hAnsi="Arial Nova" w:cs="Arial"/>
+          <w:bCs/>
+          <w:sz w:val="24"/>
+        </w:rPr>
+        <w:t xml:space="preserve"> </w:t>
+      </w:r>
+      <w:proofErr w:type="spellStart"/>
+      <w:r>
+        <w:rPr>
+          <w:rFonts w:ascii="Arial Nova" w:eastAsia="Arial" w:hAnsi="Arial Nova" w:cs="Arial"/>
+          <w:bCs/>
+          <w:sz w:val="24"/>
+        </w:rPr>
+        <w:t>Ghanavati</w:t>
+      </w:r>
+      <w:proofErr w:type="spellEnd"/>
+      <w:r>
+        <w:rPr>
+          <w:rFonts w:ascii="Arial Nova" w:eastAsia="Arial" w:hAnsi="Arial Nova" w:cs="Arial"/>
+          <w:bCs/>
+          <w:sz w:val="24"/>
+        </w:rPr>
+        <w:t xml:space="preserve"> at </w:t>
       </w:r>
       <w:hyperlink r:id="rId21" w:history="1">
         <w:r>
@@ -5300,13 +5648,6 @@
           <w:sz w:val="24"/>
         </w:rPr>
         <w:tab/>
-      </w:r>
-      <w:r>
-        <w:rPr>
-          <w:rFonts w:ascii="Arial Nova" w:eastAsia="Arial" w:hAnsi="Arial Nova" w:cs="Arial"/>
-          <w:b/>
-          <w:sz w:val="24"/>
-        </w:rPr>
         <w:t xml:space="preserve">David Sincyr III </w:t>
       </w:r>
       <w:r>
@@ -5318,8 +5659,6 @@
         <w:tab/>
         <w:t>11 Mar 2020</w:t>
       </w:r>
-      <w:bookmarkStart w:id="0" w:name="_GoBack"/>
-      <w:bookmarkEnd w:id="0"/>
     </w:p>
     <w:p>
       <w:pPr>
@@ -6249,7 +6588,25 @@
           <w:sz w:val="24"/>
           <w:szCs w:val="24"/>
         </w:rPr>
-        <w:t>Do you regularly play video games that are similar to this application?</w:t>
+        <w:t xml:space="preserve">Do you regularly play video games that are </w:t>
+      </w:r>
+      <w:proofErr w:type="gramStart"/>
+      <w:r>
+        <w:rPr>
+          <w:rFonts w:ascii="Arial Nova" w:hAnsi="Arial Nova"/>
+          <w:sz w:val="24"/>
+          <w:szCs w:val="24"/>
+        </w:rPr>
+        <w:t>similar to</w:t>
+      </w:r>
+      <w:proofErr w:type="gramEnd"/>
+      <w:r>
+        <w:rPr>
+          <w:rFonts w:ascii="Arial Nova" w:hAnsi="Arial Nova"/>
+          <w:sz w:val="24"/>
+          <w:szCs w:val="24"/>
+        </w:rPr>
+        <w:t xml:space="preserve"> this application?</w:t>
       </w:r>
     </w:p>
     <w:p>
@@ -7567,7 +7924,27 @@
           <w:sz w:val="24"/>
           <w:szCs w:val="24"/>
         </w:rPr>
-        <w:t xml:space="preserve"> to the participants. The group should look into another way to implement features at a faster rate.</w:t>
+        <w:t xml:space="preserve"> to the participants. The group should </w:t>
+      </w:r>
+      <w:proofErr w:type="gramStart"/>
+      <w:r>
+        <w:rPr>
+          <w:rFonts w:ascii="Arial Nova" w:hAnsi="Arial Nova" w:cs="Arial"/>
+          <w:bCs/>
+          <w:sz w:val="24"/>
+          <w:szCs w:val="24"/>
+        </w:rPr>
+        <w:t>look into</w:t>
+      </w:r>
+      <w:proofErr w:type="gramEnd"/>
+      <w:r>
+        <w:rPr>
+          <w:rFonts w:ascii="Arial Nova" w:hAnsi="Arial Nova" w:cs="Arial"/>
+          <w:bCs/>
+          <w:sz w:val="24"/>
+          <w:szCs w:val="24"/>
+        </w:rPr>
+        <w:t xml:space="preserve"> another way to implement features at a faster rate.</w:t>
       </w:r>
     </w:p>
     <w:p>

</xml_diff>